<commit_message>
Project complete; Minor coding finishes added. Project Report completed
</commit_message>
<xml_diff>
--- a/LinearRegression_Report.docx
+++ b/LinearRegression_Report.docx
@@ -5,33 +5,41 @@
     <w:p>
       <w:pPr>
         <w:pStyle w:val="Heading1"/>
-        <w:rPr>
+        <w:numPr>
+          <w:ilvl w:val="0"/>
+          <w:numId w:val="0"/>
+        </w:numPr>
+        <w:jc w:val="center"/>
+        <w:rPr>
+          <w:b/>
+          <w:bCs/>
           <w:u w:val="single"/>
         </w:rPr>
       </w:pPr>
       <w:r>
         <w:rPr>
+          <w:b/>
+          <w:bCs/>
           <w:u w:val="single"/>
         </w:rPr>
         <w:t>Linear Regression for Classification</w:t>
-      </w:r>
-    </w:p>
-    <w:p>
-      <w:pPr>
-        <w:pStyle w:val="Heading3"/>
-        <w:jc w:val="right"/>
-      </w:pPr>
-      <w:r>
-        <w:t>Created by:</w:t>
       </w:r>
     </w:p>
     <w:p>
       <w:pPr>
         <w:pStyle w:val="NoSpacing"/>
         <w:jc w:val="right"/>
-      </w:pPr>
-      <w:r>
-        <w:t>Arijit Ganguly</w:t>
+        <w:rPr>
+          <w:b/>
+          <w:bCs/>
+        </w:rPr>
+      </w:pPr>
+      <w:r>
+        <w:rPr>
+          <w:b/>
+          <w:bCs/>
+        </w:rPr>
+        <w:t>Created By:</w:t>
       </w:r>
     </w:p>
     <w:p>
@@ -40,11 +48,30 @@
         <w:jc w:val="right"/>
       </w:pPr>
       <w:r>
+        <w:t>Arijit Ganguly</w:t>
+      </w:r>
+    </w:p>
+    <w:p>
+      <w:pPr>
+        <w:pStyle w:val="NoSpacing"/>
+        <w:jc w:val="right"/>
+      </w:pPr>
+      <w:r>
         <w:t>1001871460</w:t>
       </w:r>
     </w:p>
     <w:p>
       <w:pPr>
+        <w:pStyle w:val="Heading3"/>
+        <w:numPr>
+          <w:ilvl w:val="0"/>
+          <w:numId w:val="0"/>
+        </w:numPr>
+        <w:ind w:left="720" w:hanging="720"/>
+      </w:pPr>
+    </w:p>
+    <w:p>
+      <w:pPr>
         <w:pStyle w:val="Heading1"/>
       </w:pPr>
       <w:r>
@@ -122,29 +149,39 @@
       <w:pPr>
         <w:ind w:firstLine="720"/>
         <w:rPr>
+          <w:b/>
+          <w:bCs/>
           <w:u w:val="single"/>
         </w:rPr>
       </w:pPr>
       <w:r>
         <w:rPr>
+          <w:b/>
+          <w:bCs/>
           <w:u w:val="single"/>
         </w:rPr>
         <w:t>D</w:t>
       </w:r>
       <w:r>
         <w:rPr>
+          <w:b/>
+          <w:bCs/>
           <w:u w:val="single"/>
         </w:rPr>
         <w:t>ata</w:t>
       </w:r>
       <w:r>
         <w:rPr>
+          <w:b/>
+          <w:bCs/>
           <w:u w:val="single"/>
         </w:rPr>
         <w:t xml:space="preserve"> Distribution based on species</w:t>
       </w:r>
       <w:r>
         <w:rPr>
+          <w:b/>
+          <w:bCs/>
           <w:u w:val="single"/>
         </w:rPr>
         <w:t>:</w:t>
@@ -299,14 +336,52 @@
       <w:pPr>
         <w:ind w:left="720"/>
         <w:rPr>
+          <w:b/>
+          <w:bCs/>
           <w:u w:val="single"/>
         </w:rPr>
       </w:pPr>
       <w:r>
         <w:rPr>
+          <w:b/>
+          <w:bCs/>
           <w:u w:val="single"/>
         </w:rPr>
-        <w:t>Information on the data received from function pandas.info()</w:t>
+        <w:t xml:space="preserve">Information on the data received from </w:t>
+      </w:r>
+      <w:r>
+        <w:rPr>
+          <w:b/>
+          <w:bCs/>
+          <w:u w:val="single"/>
+        </w:rPr>
+        <w:t>method</w:t>
+      </w:r>
+      <w:r>
+        <w:rPr>
+          <w:b/>
+          <w:bCs/>
+          <w:u w:val="single"/>
+        </w:rPr>
+        <w:t xml:space="preserve"> </w:t>
+      </w:r>
+      <w:proofErr w:type="gramStart"/>
+      <w:r>
+        <w:rPr>
+          <w:b/>
+          <w:bCs/>
+          <w:u w:val="single"/>
+        </w:rPr>
+        <w:t>pandas.info(</w:t>
+      </w:r>
+      <w:proofErr w:type="gramEnd"/>
+      <w:r>
+        <w:rPr>
+          <w:b/>
+          <w:bCs/>
+          <w:u w:val="single"/>
+        </w:rPr>
+        <w:t>)</w:t>
       </w:r>
     </w:p>
     <w:tbl>
@@ -700,9 +775,11 @@
             <w:pPr>
               <w:jc w:val="center"/>
             </w:pPr>
+            <w:proofErr w:type="spellStart"/>
             <w:r>
               <w:t>Species_cat</w:t>
             </w:r>
+            <w:proofErr w:type="spellEnd"/>
           </w:p>
         </w:tc>
         <w:tc>
@@ -741,15 +818,674 @@
     <w:p>
       <w:pPr>
         <w:ind w:left="720"/>
+        <w:rPr>
+          <w:b/>
+          <w:bCs/>
+          <w:u w:val="single"/>
+        </w:rPr>
       </w:pPr>
     </w:p>
     <w:p>
       <w:pPr>
         <w:ind w:left="720"/>
-      </w:pPr>
-      <w:r>
+        <w:rPr>
+          <w:b/>
+          <w:bCs/>
+          <w:u w:val="single"/>
+        </w:rPr>
+      </w:pPr>
+    </w:p>
+    <w:p>
+      <w:pPr>
+        <w:ind w:left="720"/>
+        <w:rPr>
+          <w:b/>
+          <w:bCs/>
+          <w:u w:val="single"/>
+        </w:rPr>
+      </w:pPr>
+    </w:p>
+    <w:p>
+      <w:pPr>
+        <w:ind w:left="720"/>
+        <w:rPr>
+          <w:b/>
+          <w:bCs/>
+          <w:u w:val="single"/>
+        </w:rPr>
+      </w:pPr>
+    </w:p>
+    <w:p>
+      <w:pPr>
+        <w:ind w:left="720"/>
+        <w:rPr>
+          <w:b/>
+          <w:bCs/>
+          <w:u w:val="single"/>
+        </w:rPr>
+      </w:pPr>
+      <w:r>
+        <w:rPr>
+          <w:b/>
+          <w:bCs/>
+          <w:u w:val="single"/>
+        </w:rPr>
+        <w:lastRenderedPageBreak/>
+        <w:t>Data Desc</w:t>
+      </w:r>
+      <w:r>
+        <w:rPr>
+          <w:b/>
+          <w:bCs/>
+          <w:u w:val="single"/>
+        </w:rPr>
+        <w:t xml:space="preserve">ription (Received from method </w:t>
+      </w:r>
+      <w:proofErr w:type="spellStart"/>
+      <w:proofErr w:type="gramStart"/>
+      <w:r>
+        <w:rPr>
+          <w:b/>
+          <w:bCs/>
+          <w:u w:val="single"/>
+        </w:rPr>
+        <w:t>pandas.describe</w:t>
+      </w:r>
+      <w:proofErr w:type="spellEnd"/>
+      <w:proofErr w:type="gramEnd"/>
+      <w:r>
+        <w:rPr>
+          <w:b/>
+          <w:bCs/>
+          <w:u w:val="single"/>
+        </w:rPr>
+        <w:t>())</w:t>
+      </w:r>
+    </w:p>
+    <w:tbl>
+      <w:tblPr>
+        <w:tblStyle w:val="TableGrid"/>
+        <w:tblW w:w="0" w:type="auto"/>
+        <w:tblInd w:w="720" w:type="dxa"/>
+        <w:tblLook w:val="04A0" w:firstRow="1" w:lastRow="0" w:firstColumn="1" w:lastColumn="0" w:noHBand="0" w:noVBand="1"/>
+      </w:tblPr>
+      <w:tblGrid>
+        <w:gridCol w:w="1559"/>
+        <w:gridCol w:w="1684"/>
+        <w:gridCol w:w="1684"/>
+        <w:gridCol w:w="1684"/>
+        <w:gridCol w:w="1685"/>
+      </w:tblGrid>
+      <w:tr>
+        <w:tc>
+          <w:tcPr>
+            <w:tcW w:w="1803" w:type="dxa"/>
+          </w:tcPr>
+          <w:p/>
+        </w:tc>
+        <w:tc>
+          <w:tcPr>
+            <w:tcW w:w="1803" w:type="dxa"/>
+          </w:tcPr>
+          <w:p>
+            <w:r>
+              <w:t>Sepal Length</w:t>
+            </w:r>
+          </w:p>
+        </w:tc>
+        <w:tc>
+          <w:tcPr>
+            <w:tcW w:w="1803" w:type="dxa"/>
+          </w:tcPr>
+          <w:p>
+            <w:r>
+              <w:t>Sepal Width</w:t>
+            </w:r>
+          </w:p>
+        </w:tc>
+        <w:tc>
+          <w:tcPr>
+            <w:tcW w:w="1803" w:type="dxa"/>
+          </w:tcPr>
+          <w:p>
+            <w:r>
+              <w:t>Petal Length</w:t>
+            </w:r>
+          </w:p>
+        </w:tc>
+        <w:tc>
+          <w:tcPr>
+            <w:tcW w:w="1804" w:type="dxa"/>
+          </w:tcPr>
+          <w:p>
+            <w:r>
+              <w:t>Petal Width</w:t>
+            </w:r>
+          </w:p>
+        </w:tc>
+      </w:tr>
+      <w:tr>
+        <w:tc>
+          <w:tcPr>
+            <w:tcW w:w="1803" w:type="dxa"/>
+          </w:tcPr>
+          <w:p>
+            <w:r>
+              <w:t>count</w:t>
+            </w:r>
+          </w:p>
+        </w:tc>
+        <w:tc>
+          <w:tcPr>
+            <w:tcW w:w="1803" w:type="dxa"/>
+          </w:tcPr>
+          <w:p>
+            <w:r>
+              <w:t>150.000000</w:t>
+            </w:r>
+          </w:p>
+        </w:tc>
+        <w:tc>
+          <w:tcPr>
+            <w:tcW w:w="1803" w:type="dxa"/>
+          </w:tcPr>
+          <w:p>
+            <w:r>
+              <w:t xml:space="preserve">150.000000   </w:t>
+            </w:r>
+          </w:p>
+        </w:tc>
+        <w:tc>
+          <w:tcPr>
+            <w:tcW w:w="1803" w:type="dxa"/>
+          </w:tcPr>
+          <w:p>
+            <w:r>
+              <w:t xml:space="preserve">150.000000   </w:t>
+            </w:r>
+          </w:p>
+        </w:tc>
+        <w:tc>
+          <w:tcPr>
+            <w:tcW w:w="1804" w:type="dxa"/>
+          </w:tcPr>
+          <w:p>
+            <w:r>
+              <w:t xml:space="preserve">150.000000   </w:t>
+            </w:r>
+          </w:p>
+        </w:tc>
+      </w:tr>
+      <w:tr>
+        <w:tc>
+          <w:tcPr>
+            <w:tcW w:w="1803" w:type="dxa"/>
+          </w:tcPr>
+          <w:p>
+            <w:r>
+              <w:t>mean</w:t>
+            </w:r>
+          </w:p>
+        </w:tc>
+        <w:tc>
+          <w:tcPr>
+            <w:tcW w:w="1803" w:type="dxa"/>
+          </w:tcPr>
+          <w:p>
+            <w:r>
+              <w:t xml:space="preserve">0.428704     </w:t>
+            </w:r>
+          </w:p>
+        </w:tc>
+        <w:tc>
+          <w:tcPr>
+            <w:tcW w:w="1803" w:type="dxa"/>
+          </w:tcPr>
+          <w:p>
+            <w:r>
+              <w:t xml:space="preserve">0.439167      </w:t>
+            </w:r>
+          </w:p>
+        </w:tc>
+        <w:tc>
+          <w:tcPr>
+            <w:tcW w:w="1803" w:type="dxa"/>
+          </w:tcPr>
+          <w:p>
+            <w:r>
+              <w:t xml:space="preserve">0.467571     </w:t>
+            </w:r>
+          </w:p>
+        </w:tc>
+        <w:tc>
+          <w:tcPr>
+            <w:tcW w:w="1804" w:type="dxa"/>
+          </w:tcPr>
+          <w:p>
+            <w:r>
+              <w:t xml:space="preserve">0.457778     </w:t>
+            </w:r>
+          </w:p>
+        </w:tc>
+      </w:tr>
+      <w:tr>
+        <w:tc>
+          <w:tcPr>
+            <w:tcW w:w="1803" w:type="dxa"/>
+          </w:tcPr>
+          <w:p>
+            <w:r>
+              <w:t>std</w:t>
+            </w:r>
+          </w:p>
+        </w:tc>
+        <w:tc>
+          <w:tcPr>
+            <w:tcW w:w="1803" w:type="dxa"/>
+          </w:tcPr>
+          <w:p>
+            <w:r>
+              <w:t xml:space="preserve">0.230018     </w:t>
+            </w:r>
+          </w:p>
+        </w:tc>
+        <w:tc>
+          <w:tcPr>
+            <w:tcW w:w="1803" w:type="dxa"/>
+          </w:tcPr>
+          <w:p>
+            <w:r>
+              <w:t xml:space="preserve">0.180664      </w:t>
+            </w:r>
+          </w:p>
+        </w:tc>
+        <w:tc>
+          <w:tcPr>
+            <w:tcW w:w="1803" w:type="dxa"/>
+          </w:tcPr>
+          <w:p>
+            <w:r>
+              <w:t xml:space="preserve">0.299054     </w:t>
+            </w:r>
+          </w:p>
+        </w:tc>
+        <w:tc>
+          <w:tcPr>
+            <w:tcW w:w="1804" w:type="dxa"/>
+          </w:tcPr>
+          <w:p>
+            <w:r>
+              <w:t xml:space="preserve">0.317984     </w:t>
+            </w:r>
+          </w:p>
+        </w:tc>
+      </w:tr>
+      <w:tr>
+        <w:tc>
+          <w:tcPr>
+            <w:tcW w:w="1803" w:type="dxa"/>
+          </w:tcPr>
+          <w:p>
+            <w:r>
+              <w:t>min</w:t>
+            </w:r>
+          </w:p>
+        </w:tc>
+        <w:tc>
+          <w:tcPr>
+            <w:tcW w:w="1803" w:type="dxa"/>
+          </w:tcPr>
+          <w:p>
+            <w:r>
+              <w:t xml:space="preserve">0.000000     </w:t>
+            </w:r>
+          </w:p>
+        </w:tc>
+        <w:tc>
+          <w:tcPr>
+            <w:tcW w:w="1803" w:type="dxa"/>
+          </w:tcPr>
+          <w:p>
+            <w:r>
+              <w:t xml:space="preserve">0.000000     </w:t>
+            </w:r>
+          </w:p>
+        </w:tc>
+        <w:tc>
+          <w:tcPr>
+            <w:tcW w:w="1803" w:type="dxa"/>
+          </w:tcPr>
+          <w:p>
+            <w:r>
+              <w:t xml:space="preserve">0.000000     </w:t>
+            </w:r>
+          </w:p>
+        </w:tc>
+        <w:tc>
+          <w:tcPr>
+            <w:tcW w:w="1804" w:type="dxa"/>
+          </w:tcPr>
+          <w:p>
+            <w:r>
+              <w:t xml:space="preserve">0.000000     </w:t>
+            </w:r>
+          </w:p>
+        </w:tc>
+      </w:tr>
+      <w:tr>
+        <w:tc>
+          <w:tcPr>
+            <w:tcW w:w="1803" w:type="dxa"/>
+          </w:tcPr>
+          <w:p>
+            <w:r>
+              <w:t>25%</w:t>
+            </w:r>
+          </w:p>
+        </w:tc>
+        <w:tc>
+          <w:tcPr>
+            <w:tcW w:w="1803" w:type="dxa"/>
+          </w:tcPr>
+          <w:p>
+            <w:r>
+              <w:t xml:space="preserve">0.222222     </w:t>
+            </w:r>
+          </w:p>
+        </w:tc>
+        <w:tc>
+          <w:tcPr>
+            <w:tcW w:w="1803" w:type="dxa"/>
+          </w:tcPr>
+          <w:p>
+            <w:r>
+              <w:t>0.333333</w:t>
+            </w:r>
+          </w:p>
+        </w:tc>
+        <w:tc>
+          <w:tcPr>
+            <w:tcW w:w="1803" w:type="dxa"/>
+          </w:tcPr>
+          <w:p>
+            <w:r>
+              <w:t xml:space="preserve">0.101695     </w:t>
+            </w:r>
+          </w:p>
+        </w:tc>
+        <w:tc>
+          <w:tcPr>
+            <w:tcW w:w="1804" w:type="dxa"/>
+          </w:tcPr>
+          <w:p>
+            <w:r>
+              <w:t>0.083333</w:t>
+            </w:r>
+          </w:p>
+        </w:tc>
+      </w:tr>
+      <w:tr>
+        <w:tc>
+          <w:tcPr>
+            <w:tcW w:w="1803" w:type="dxa"/>
+          </w:tcPr>
+          <w:p>
+            <w:r>
+              <w:t>50%</w:t>
+            </w:r>
+          </w:p>
+        </w:tc>
+        <w:tc>
+          <w:tcPr>
+            <w:tcW w:w="1803" w:type="dxa"/>
+          </w:tcPr>
+          <w:p>
+            <w:r>
+              <w:t xml:space="preserve">0.416667     </w:t>
+            </w:r>
+          </w:p>
+        </w:tc>
+        <w:tc>
+          <w:tcPr>
+            <w:tcW w:w="1803" w:type="dxa"/>
+          </w:tcPr>
+          <w:p>
+            <w:r>
+              <w:t xml:space="preserve">0.416667      </w:t>
+            </w:r>
+          </w:p>
+        </w:tc>
+        <w:tc>
+          <w:tcPr>
+            <w:tcW w:w="1803" w:type="dxa"/>
+          </w:tcPr>
+          <w:p>
+            <w:r>
+              <w:t xml:space="preserve">0.567797     </w:t>
+            </w:r>
+          </w:p>
+        </w:tc>
+        <w:tc>
+          <w:tcPr>
+            <w:tcW w:w="1804" w:type="dxa"/>
+          </w:tcPr>
+          <w:p>
+            <w:r>
+              <w:t xml:space="preserve">0.500000     </w:t>
+            </w:r>
+          </w:p>
+        </w:tc>
+      </w:tr>
+      <w:tr>
+        <w:tc>
+          <w:tcPr>
+            <w:tcW w:w="1803" w:type="dxa"/>
+          </w:tcPr>
+          <w:p>
+            <w:r>
+              <w:t>75%</w:t>
+            </w:r>
+          </w:p>
+        </w:tc>
+        <w:tc>
+          <w:tcPr>
+            <w:tcW w:w="1803" w:type="dxa"/>
+          </w:tcPr>
+          <w:p>
+            <w:r>
+              <w:t xml:space="preserve">0.583333     </w:t>
+            </w:r>
+          </w:p>
+        </w:tc>
+        <w:tc>
+          <w:tcPr>
+            <w:tcW w:w="1803" w:type="dxa"/>
+          </w:tcPr>
+          <w:p>
+            <w:r>
+              <w:t xml:space="preserve">0.541667      </w:t>
+            </w:r>
+          </w:p>
+        </w:tc>
+        <w:tc>
+          <w:tcPr>
+            <w:tcW w:w="1803" w:type="dxa"/>
+          </w:tcPr>
+          <w:p>
+            <w:r>
+              <w:t xml:space="preserve">0.694915     </w:t>
+            </w:r>
+          </w:p>
+        </w:tc>
+        <w:tc>
+          <w:tcPr>
+            <w:tcW w:w="1804" w:type="dxa"/>
+          </w:tcPr>
+          <w:p>
+            <w:r>
+              <w:t xml:space="preserve">0.708333     </w:t>
+            </w:r>
+          </w:p>
+        </w:tc>
+      </w:tr>
+      <w:tr>
+        <w:tc>
+          <w:tcPr>
+            <w:tcW w:w="1803" w:type="dxa"/>
+          </w:tcPr>
+          <w:p>
+            <w:r>
+              <w:t>max</w:t>
+            </w:r>
+          </w:p>
+        </w:tc>
+        <w:tc>
+          <w:tcPr>
+            <w:tcW w:w="1803" w:type="dxa"/>
+          </w:tcPr>
+          <w:p>
+            <w:r>
+              <w:t xml:space="preserve">1.000000     </w:t>
+            </w:r>
+          </w:p>
+        </w:tc>
+        <w:tc>
+          <w:tcPr>
+            <w:tcW w:w="1803" w:type="dxa"/>
+          </w:tcPr>
+          <w:p>
+            <w:r>
+              <w:t xml:space="preserve">1.000000     </w:t>
+            </w:r>
+          </w:p>
+        </w:tc>
+        <w:tc>
+          <w:tcPr>
+            <w:tcW w:w="1803" w:type="dxa"/>
+          </w:tcPr>
+          <w:p>
+            <w:r>
+              <w:t xml:space="preserve">1.000000     </w:t>
+            </w:r>
+          </w:p>
+        </w:tc>
+        <w:tc>
+          <w:tcPr>
+            <w:tcW w:w="1804" w:type="dxa"/>
+          </w:tcPr>
+          <w:p>
+            <w:r>
+              <w:t xml:space="preserve">1.000000     </w:t>
+            </w:r>
+          </w:p>
+        </w:tc>
+      </w:tr>
+    </w:tbl>
+    <w:p>
+      <w:pPr>
+        <w:ind w:left="720"/>
+      </w:pPr>
+    </w:p>
+    <w:p>
+      <w:pPr>
+        <w:ind w:left="720"/>
+      </w:pPr>
+    </w:p>
+    <w:p>
+      <w:pPr>
+        <w:ind w:left="720"/>
+      </w:pPr>
+    </w:p>
+    <w:p>
+      <w:pPr>
+        <w:ind w:left="720"/>
+        <w:rPr>
+          <w:b/>
+          <w:bCs/>
+          <w:u w:val="single"/>
+        </w:rPr>
+      </w:pPr>
+      <w:r>
+        <w:rPr>
+          <w:b/>
+          <w:bCs/>
+          <w:u w:val="single"/>
+        </w:rPr>
         <w:t>Data visualization:</w:t>
       </w:r>
+    </w:p>
+    <w:p>
+      <w:pPr>
+        <w:ind w:left="720"/>
+      </w:pPr>
+      <w:r>
+        <w:rPr>
+          <w:noProof/>
+        </w:rPr>
+        <w:drawing>
+          <wp:inline distT="0" distB="0" distL="0" distR="0" wp14:anchorId="5F8A43BA" wp14:editId="6D6DB22B">
+            <wp:extent cx="5731510" cy="4368800"/>
+            <wp:effectExtent l="0" t="0" r="2540" b="0"/>
+            <wp:docPr id="1" name="Picture 1"/>
+            <wp:cNvGraphicFramePr>
+              <a:graphicFrameLocks xmlns:a="http://schemas.openxmlformats.org/drawingml/2006/main" noChangeAspect="1"/>
+            </wp:cNvGraphicFramePr>
+            <a:graphic xmlns:a="http://schemas.openxmlformats.org/drawingml/2006/main">
+              <a:graphicData uri="http://schemas.openxmlformats.org/drawingml/2006/picture">
+                <pic:pic xmlns:pic="http://schemas.openxmlformats.org/drawingml/2006/picture">
+                  <pic:nvPicPr>
+                    <pic:cNvPr id="0" name="Picture 1"/>
+                    <pic:cNvPicPr>
+                      <a:picLocks noChangeAspect="1" noChangeArrowheads="1"/>
+                    </pic:cNvPicPr>
+                  </pic:nvPicPr>
+                  <pic:blipFill>
+                    <a:blip r:embed="rId5">
+                      <a:extLst>
+                        <a:ext uri="{28A0092B-C50C-407E-A947-70E740481C1C}">
+                          <a14:useLocalDpi xmlns:a14="http://schemas.microsoft.com/office/drawing/2010/main" val="0"/>
+                        </a:ext>
+                      </a:extLst>
+                    </a:blip>
+                    <a:srcRect/>
+                    <a:stretch>
+                      <a:fillRect/>
+                    </a:stretch>
+                  </pic:blipFill>
+                  <pic:spPr bwMode="auto">
+                    <a:xfrm>
+                      <a:off x="0" y="0"/>
+                      <a:ext cx="5731510" cy="4368800"/>
+                    </a:xfrm>
+                    <a:prstGeom prst="rect">
+                      <a:avLst/>
+                    </a:prstGeom>
+                    <a:noFill/>
+                    <a:ln>
+                      <a:noFill/>
+                    </a:ln>
+                  </pic:spPr>
+                </pic:pic>
+              </a:graphicData>
+            </a:graphic>
+          </wp:inline>
+        </w:drawing>
+      </w:r>
+    </w:p>
+    <w:p>
+      <w:pPr>
+        <w:ind w:left="720"/>
+      </w:pPr>
+    </w:p>
+    <w:p>
+      <w:pPr>
+        <w:ind w:left="720"/>
+      </w:pPr>
+    </w:p>
+    <w:p>
+      <w:pPr>
+        <w:ind w:left="720"/>
+      </w:pPr>
     </w:p>
     <w:p>
       <w:pPr>
@@ -1017,6 +1753,9 @@
       <w:r>
         <w:t xml:space="preserve"> values.</w:t>
       </w:r>
+      <w:r>
+        <w:t xml:space="preserve"> As the values returned are in float values, we are rounding them up to the nearest integers and converting negatives to positives.</w:t>
+      </w:r>
     </w:p>
     <w:p>
       <w:pPr>
@@ -1076,6 +1815,67 @@
     </w:p>
     <w:p>
       <w:pPr>
+        <w:pStyle w:val="Heading3"/>
+      </w:pPr>
+      <w:r>
+        <w:t>Label Encoding</w:t>
+      </w:r>
+      <w:r>
+        <w:t xml:space="preserve"> Method </w:t>
+      </w:r>
+    </w:p>
+    <w:p>
+      <w:pPr>
+        <w:ind w:left="720"/>
+      </w:pPr>
+      <w:r>
+        <w:t>Label Encoding</w:t>
+      </w:r>
+      <w:r>
+        <w:t xml:space="preserve"> used to change the </w:t>
+      </w:r>
+      <w:r>
+        <w:rPr>
+          <w:b/>
+          <w:bCs/>
+        </w:rPr>
+        <w:t xml:space="preserve">Y </w:t>
+      </w:r>
+      <w:r>
+        <w:t xml:space="preserve">values to convert to a categorical numerical value so we can predict them. As we are using mathematical functions to predict new values, we need the species categories represented by a numerical value. For my code, I convert the </w:t>
+      </w:r>
+      <w:r>
+        <w:rPr>
+          <w:b/>
+          <w:bCs/>
+        </w:rPr>
+        <w:t>Species</w:t>
+      </w:r>
+      <w:r>
+        <w:rPr>
+          <w:b/>
+          <w:bCs/>
+        </w:rPr>
+        <w:t xml:space="preserve"> </w:t>
+      </w:r>
+      <w:r>
+        <w:t xml:space="preserve">column in my data as the category and use it to create a new column </w:t>
+      </w:r>
+      <w:proofErr w:type="spellStart"/>
+      <w:r>
+        <w:rPr>
+          <w:b/>
+          <w:bCs/>
+        </w:rPr>
+        <w:t>Species_cat</w:t>
+      </w:r>
+      <w:proofErr w:type="spellEnd"/>
+      <w:r>
+        <w:t xml:space="preserve"> to store the label encoded values.</w:t>
+      </w:r>
+    </w:p>
+    <w:p>
+      <w:pPr>
         <w:pStyle w:val="Heading2"/>
       </w:pPr>
       <w:r>
@@ -1084,12 +1884,691 @@
     </w:p>
     <w:p>
       <w:pPr>
-        <w:pStyle w:val="Heading3"/>
+        <w:pStyle w:val="NoSpacing"/>
+        <w:ind w:left="576"/>
+      </w:pPr>
+      <w:r>
+        <w:t>The process that the code follows is mentioned below:</w:t>
+      </w:r>
+    </w:p>
+    <w:p>
+      <w:pPr>
+        <w:pStyle w:val="NoSpacing"/>
         <w:numPr>
           <w:ilvl w:val="0"/>
-          <w:numId w:val="0"/>
+          <w:numId w:val="3"/>
         </w:numPr>
-        <w:ind w:left="720"/>
+      </w:pPr>
+      <w:r>
+        <w:t>The data is input from the file “</w:t>
+      </w:r>
+      <w:proofErr w:type="spellStart"/>
+      <w:r>
+        <w:t>iris.data</w:t>
+      </w:r>
+      <w:proofErr w:type="spellEnd"/>
+      <w:r>
+        <w:t xml:space="preserve">” into a Pandas </w:t>
+      </w:r>
+      <w:proofErr w:type="spellStart"/>
+      <w:r>
+        <w:t>dataframe</w:t>
+      </w:r>
+      <w:proofErr w:type="spellEnd"/>
+      <w:r>
+        <w:t>.</w:t>
+      </w:r>
+    </w:p>
+    <w:p>
+      <w:pPr>
+        <w:pStyle w:val="NoSpacing"/>
+        <w:numPr>
+          <w:ilvl w:val="0"/>
+          <w:numId w:val="3"/>
+        </w:numPr>
+      </w:pPr>
+      <w:r>
+        <w:t>As the column names, have not been mentioned in the dataset, I have added the respective column names to make sense of the data.</w:t>
+      </w:r>
+    </w:p>
+    <w:p>
+      <w:pPr>
+        <w:pStyle w:val="NoSpacing"/>
+        <w:numPr>
+          <w:ilvl w:val="0"/>
+          <w:numId w:val="3"/>
+        </w:numPr>
+      </w:pPr>
+      <w:r>
+        <w:t xml:space="preserve">We normalize the data to get all numerical values in the range of 0 to 1 using the function </w:t>
+      </w:r>
+      <w:proofErr w:type="spellStart"/>
+      <w:r>
+        <w:rPr>
+          <w:b/>
+          <w:bCs/>
+        </w:rPr>
+        <w:t>normalize_</w:t>
+      </w:r>
+      <w:proofErr w:type="gramStart"/>
+      <w:r>
+        <w:rPr>
+          <w:b/>
+          <w:bCs/>
+        </w:rPr>
+        <w:t>data</w:t>
+      </w:r>
+      <w:proofErr w:type="spellEnd"/>
+      <w:r>
+        <w:rPr>
+          <w:b/>
+          <w:bCs/>
+        </w:rPr>
+        <w:t>(</w:t>
+      </w:r>
+      <w:proofErr w:type="gramEnd"/>
+      <w:r>
+        <w:rPr>
+          <w:b/>
+          <w:bCs/>
+        </w:rPr>
+        <w:t>)</w:t>
+      </w:r>
+      <w:r>
+        <w:t>.</w:t>
+      </w:r>
+    </w:p>
+    <w:p>
+      <w:pPr>
+        <w:pStyle w:val="NoSpacing"/>
+        <w:numPr>
+          <w:ilvl w:val="0"/>
+          <w:numId w:val="3"/>
+        </w:numPr>
+      </w:pPr>
+      <w:r>
+        <w:t xml:space="preserve"> After normalizing the data, we need to label encod</w:t>
+      </w:r>
+      <w:r>
+        <w:t>e the species column</w:t>
+      </w:r>
+      <w:r>
+        <w:t xml:space="preserve"> to convert the Y values to the numerical values.</w:t>
+      </w:r>
+    </w:p>
+    <w:p>
+      <w:pPr>
+        <w:pStyle w:val="NoSpacing"/>
+        <w:numPr>
+          <w:ilvl w:val="0"/>
+          <w:numId w:val="3"/>
+        </w:numPr>
+      </w:pPr>
+      <w:r>
+        <w:t xml:space="preserve">Initialize a </w:t>
+      </w:r>
+      <w:proofErr w:type="spellStart"/>
+      <w:r>
+        <w:rPr>
+          <w:b/>
+          <w:bCs/>
+        </w:rPr>
+        <w:t>B_list</w:t>
+      </w:r>
+      <w:proofErr w:type="spellEnd"/>
+      <w:r>
+        <w:t xml:space="preserve"> variable to store all the Beta values from the bins which concludes the initialization of our </w:t>
+      </w:r>
+      <w:proofErr w:type="spellStart"/>
+      <w:r>
+        <w:t>LinearRegression</w:t>
+      </w:r>
+      <w:proofErr w:type="spellEnd"/>
+      <w:r>
+        <w:t xml:space="preserve"> object.</w:t>
+      </w:r>
+    </w:p>
+    <w:p>
+      <w:pPr>
+        <w:pStyle w:val="NoSpacing"/>
+        <w:numPr>
+          <w:ilvl w:val="0"/>
+          <w:numId w:val="3"/>
+        </w:numPr>
+      </w:pPr>
+      <w:r>
+        <w:t xml:space="preserve">Program will ask input for the Training and Test split. Please provide a float value representing the percentage. (Example: 0.3 = 30% which means 30% of data will be used for testing whereas 70% data will be used for training; </w:t>
+      </w:r>
+      <w:r>
+        <w:rPr>
+          <w:b/>
+          <w:bCs/>
+        </w:rPr>
+        <w:t>Recommended value is 0.2</w:t>
+      </w:r>
+      <w:r>
+        <w:t>)</w:t>
+      </w:r>
+    </w:p>
+    <w:p>
+      <w:pPr>
+        <w:pStyle w:val="NoSpacing"/>
+        <w:numPr>
+          <w:ilvl w:val="0"/>
+          <w:numId w:val="3"/>
+        </w:numPr>
+      </w:pPr>
+      <w:r>
+        <w:t>Program will ask for the number of bins to be created for cross validation. This will split the data and, training and testing will run for the data that many times generating that number Beta value sets. (</w:t>
+      </w:r>
+      <w:proofErr w:type="spellStart"/>
+      <w:r>
+        <w:rPr>
+          <w:b/>
+          <w:bCs/>
+        </w:rPr>
+        <w:t>Recommemded</w:t>
+      </w:r>
+      <w:proofErr w:type="spellEnd"/>
+      <w:r>
+        <w:rPr>
+          <w:b/>
+          <w:bCs/>
+        </w:rPr>
+        <w:t xml:space="preserve"> value is 5 bins</w:t>
+      </w:r>
+      <w:r>
+        <w:t>)</w:t>
+      </w:r>
+    </w:p>
+    <w:p>
+      <w:pPr>
+        <w:pStyle w:val="NoSpacing"/>
+        <w:numPr>
+          <w:ilvl w:val="0"/>
+          <w:numId w:val="3"/>
+        </w:numPr>
+      </w:pPr>
+      <w:r>
+        <w:t xml:space="preserve">After that we describe the data by calling </w:t>
+      </w:r>
+      <w:proofErr w:type="spellStart"/>
+      <w:r>
+        <w:rPr>
+          <w:b/>
+          <w:bCs/>
+        </w:rPr>
+        <w:t>describe_</w:t>
+      </w:r>
+      <w:proofErr w:type="gramStart"/>
+      <w:r>
+        <w:rPr>
+          <w:b/>
+          <w:bCs/>
+        </w:rPr>
+        <w:t>data</w:t>
+      </w:r>
+      <w:proofErr w:type="spellEnd"/>
+      <w:r>
+        <w:rPr>
+          <w:b/>
+          <w:bCs/>
+        </w:rPr>
+        <w:t>(</w:t>
+      </w:r>
+      <w:proofErr w:type="gramEnd"/>
+      <w:r>
+        <w:rPr>
+          <w:b/>
+          <w:bCs/>
+        </w:rPr>
+        <w:t>)</w:t>
+      </w:r>
+      <w:r>
+        <w:t xml:space="preserve"> for the user which is basic information about the iris data set.</w:t>
+      </w:r>
+    </w:p>
+    <w:p>
+      <w:pPr>
+        <w:pStyle w:val="NoSpacing"/>
+        <w:numPr>
+          <w:ilvl w:val="0"/>
+          <w:numId w:val="3"/>
+        </w:numPr>
+      </w:pPr>
+      <w:r>
+        <w:lastRenderedPageBreak/>
+        <w:t xml:space="preserve">Then we try to visually understand the data by calling the function </w:t>
+      </w:r>
+      <w:proofErr w:type="spellStart"/>
+      <w:r>
+        <w:rPr>
+          <w:b/>
+          <w:bCs/>
+        </w:rPr>
+        <w:t>visualize_</w:t>
+      </w:r>
+      <w:proofErr w:type="gramStart"/>
+      <w:r>
+        <w:rPr>
+          <w:b/>
+          <w:bCs/>
+        </w:rPr>
+        <w:t>data</w:t>
+      </w:r>
+      <w:proofErr w:type="spellEnd"/>
+      <w:r>
+        <w:rPr>
+          <w:b/>
+          <w:bCs/>
+        </w:rPr>
+        <w:t>(</w:t>
+      </w:r>
+      <w:proofErr w:type="gramEnd"/>
+      <w:r>
+        <w:rPr>
+          <w:b/>
+          <w:bCs/>
+        </w:rPr>
+        <w:t>)</w:t>
+      </w:r>
+    </w:p>
+    <w:p>
+      <w:pPr>
+        <w:pStyle w:val="NoSpacing"/>
+        <w:numPr>
+          <w:ilvl w:val="0"/>
+          <w:numId w:val="3"/>
+        </w:numPr>
+      </w:pPr>
+      <w:r>
+        <w:t>After this the cross validation function (</w:t>
+      </w:r>
+      <w:proofErr w:type="spellStart"/>
+      <w:r>
+        <w:rPr>
+          <w:b/>
+          <w:bCs/>
+        </w:rPr>
+        <w:t>cross_</w:t>
+      </w:r>
+      <w:proofErr w:type="gramStart"/>
+      <w:r>
+        <w:rPr>
+          <w:b/>
+          <w:bCs/>
+        </w:rPr>
+        <w:t>validation</w:t>
+      </w:r>
+      <w:proofErr w:type="spellEnd"/>
+      <w:r>
+        <w:rPr>
+          <w:b/>
+          <w:bCs/>
+        </w:rPr>
+        <w:t>(</w:t>
+      </w:r>
+      <w:proofErr w:type="gramEnd"/>
+      <w:r>
+        <w:rPr>
+          <w:b/>
+          <w:bCs/>
+        </w:rPr>
+        <w:t>)</w:t>
+      </w:r>
+      <w:r>
+        <w:t>) is called. This function splits the data into the 3 categories available in the data, then initializes the bins required.</w:t>
+      </w:r>
+    </w:p>
+    <w:p>
+      <w:pPr>
+        <w:pStyle w:val="NoSpacing"/>
+        <w:numPr>
+          <w:ilvl w:val="0"/>
+          <w:numId w:val="3"/>
+        </w:numPr>
+      </w:pPr>
+      <w:r>
+        <w:t>Then from each of the categories, it starts storing equal number of records in each bin. For each bin, we split the data in train and test.</w:t>
+      </w:r>
+    </w:p>
+    <w:p>
+      <w:pPr>
+        <w:pStyle w:val="NoSpacing"/>
+        <w:numPr>
+          <w:ilvl w:val="0"/>
+          <w:numId w:val="3"/>
+        </w:numPr>
+      </w:pPr>
+      <w:r>
+        <w:t xml:space="preserve">Once all the data has been initialized in bins, we take each bin and run the </w:t>
+      </w:r>
+      <w:r>
+        <w:rPr>
+          <w:b/>
+          <w:bCs/>
+        </w:rPr>
+        <w:t>fit</w:t>
+      </w:r>
+      <w:r>
+        <w:rPr>
+          <w:b/>
+          <w:bCs/>
+        </w:rPr>
+        <w:t xml:space="preserve"> </w:t>
+      </w:r>
+      <w:r>
+        <w:t xml:space="preserve">method and using the Beta values generated for that bin, we call the </w:t>
+      </w:r>
+      <w:r>
+        <w:rPr>
+          <w:b/>
+          <w:bCs/>
+        </w:rPr>
+        <w:t>predict</w:t>
+      </w:r>
+      <w:r>
+        <w:t xml:space="preserve"> method. Each set of Beta values generated are stored in the variable </w:t>
+      </w:r>
+      <w:proofErr w:type="spellStart"/>
+      <w:r>
+        <w:rPr>
+          <w:b/>
+          <w:bCs/>
+        </w:rPr>
+        <w:t>B_list</w:t>
+      </w:r>
+      <w:proofErr w:type="spellEnd"/>
+      <w:r>
+        <w:t>.</w:t>
+      </w:r>
+    </w:p>
+    <w:p>
+      <w:pPr>
+        <w:pStyle w:val="NoSpacing"/>
+        <w:numPr>
+          <w:ilvl w:val="0"/>
+          <w:numId w:val="3"/>
+        </w:numPr>
+      </w:pPr>
+      <w:r>
+        <w:t>We store the Y values and the accuracy values in separate variables.</w:t>
+      </w:r>
+    </w:p>
+    <w:p>
+      <w:pPr>
+        <w:pStyle w:val="NoSpacing"/>
+        <w:numPr>
+          <w:ilvl w:val="0"/>
+          <w:numId w:val="3"/>
+        </w:numPr>
+      </w:pPr>
+      <w:r>
+        <w:t>After all the beta values are generated, we take the mean of the beta values to reduce overfitting.</w:t>
+      </w:r>
+    </w:p>
+    <w:p>
+      <w:pPr>
+        <w:pStyle w:val="NoSpacing"/>
+        <w:numPr>
+          <w:ilvl w:val="0"/>
+          <w:numId w:val="3"/>
+        </w:numPr>
+      </w:pPr>
+      <w:r>
+        <w:t xml:space="preserve">After receiving the mean Beta </w:t>
+      </w:r>
+      <w:proofErr w:type="gramStart"/>
+      <w:r>
+        <w:t>values</w:t>
+      </w:r>
+      <w:proofErr w:type="gramEnd"/>
+      <w:r>
+        <w:t xml:space="preserve"> we check the accuracy against the full dataset, which comes to </w:t>
+      </w:r>
+      <w:r>
+        <w:t>be 98</w:t>
+      </w:r>
+      <w:r>
+        <w:t>%</w:t>
+      </w:r>
+      <w:r>
+        <w:t>.</w:t>
+      </w:r>
+    </w:p>
+    <w:p>
+      <w:pPr>
+        <w:pStyle w:val="Heading1"/>
+      </w:pPr>
+      <w:r>
+        <w:t>Results</w:t>
+      </w:r>
+    </w:p>
+    <w:p>
+      <w:r>
+        <w:t xml:space="preserve">For input values: </w:t>
+      </w:r>
+    </w:p>
+    <w:p>
+      <w:r>
+        <w:t xml:space="preserve">Train Test Split = 20% or 0.2 and bins = </w:t>
+      </w:r>
+      <w:r>
+        <w:t>5,</w:t>
+      </w:r>
+      <w:r>
+        <w:t xml:space="preserve"> we get</w:t>
+      </w:r>
+    </w:p>
+    <w:p>
+      <w:r>
+        <w:rPr>
+          <w:noProof/>
+        </w:rPr>
+        <w:drawing>
+          <wp:inline distT="0" distB="0" distL="0" distR="0" wp14:anchorId="50C1E58F" wp14:editId="1A259362">
+            <wp:extent cx="5731510" cy="3226435"/>
+            <wp:effectExtent l="0" t="0" r="2540" b="0"/>
+            <wp:docPr id="2" name="Picture 2"/>
+            <wp:cNvGraphicFramePr>
+              <a:graphicFrameLocks xmlns:a="http://schemas.openxmlformats.org/drawingml/2006/main" noChangeAspect="1"/>
+            </wp:cNvGraphicFramePr>
+            <a:graphic xmlns:a="http://schemas.openxmlformats.org/drawingml/2006/main">
+              <a:graphicData uri="http://schemas.openxmlformats.org/drawingml/2006/picture">
+                <pic:pic xmlns:pic="http://schemas.openxmlformats.org/drawingml/2006/picture">
+                  <pic:nvPicPr>
+                    <pic:cNvPr id="1" name=""/>
+                    <pic:cNvPicPr/>
+                  </pic:nvPicPr>
+                  <pic:blipFill>
+                    <a:blip r:embed="rId6"/>
+                    <a:stretch>
+                      <a:fillRect/>
+                    </a:stretch>
+                  </pic:blipFill>
+                  <pic:spPr>
+                    <a:xfrm>
+                      <a:off x="0" y="0"/>
+                      <a:ext cx="5731510" cy="3226435"/>
+                    </a:xfrm>
+                    <a:prstGeom prst="rect">
+                      <a:avLst/>
+                    </a:prstGeom>
+                  </pic:spPr>
+                </pic:pic>
+              </a:graphicData>
+            </a:graphic>
+          </wp:inline>
+        </w:drawing>
+      </w:r>
+    </w:p>
+    <w:p/>
+    <w:p/>
+    <w:p/>
+    <w:p/>
+    <w:p/>
+    <w:p/>
+    <w:p/>
+    <w:p/>
+    <w:p>
+      <w:r>
+        <w:lastRenderedPageBreak/>
+        <w:t>Train Test Split = 30% or 0.3 and bins = 5, we get</w:t>
+      </w:r>
+    </w:p>
+    <w:p>
+      <w:r>
+        <w:rPr>
+          <w:noProof/>
+        </w:rPr>
+        <w:drawing>
+          <wp:inline distT="0" distB="0" distL="0" distR="0" wp14:anchorId="34A9F6B7" wp14:editId="472AC90E">
+            <wp:extent cx="5731510" cy="2961640"/>
+            <wp:effectExtent l="0" t="0" r="2540" b="0"/>
+            <wp:docPr id="3" name="Picture 3"/>
+            <wp:cNvGraphicFramePr>
+              <a:graphicFrameLocks xmlns:a="http://schemas.openxmlformats.org/drawingml/2006/main" noChangeAspect="1"/>
+            </wp:cNvGraphicFramePr>
+            <a:graphic xmlns:a="http://schemas.openxmlformats.org/drawingml/2006/main">
+              <a:graphicData uri="http://schemas.openxmlformats.org/drawingml/2006/picture">
+                <pic:pic xmlns:pic="http://schemas.openxmlformats.org/drawingml/2006/picture">
+                  <pic:nvPicPr>
+                    <pic:cNvPr id="1" name=""/>
+                    <pic:cNvPicPr/>
+                  </pic:nvPicPr>
+                  <pic:blipFill>
+                    <a:blip r:embed="rId7"/>
+                    <a:stretch>
+                      <a:fillRect/>
+                    </a:stretch>
+                  </pic:blipFill>
+                  <pic:spPr>
+                    <a:xfrm>
+                      <a:off x="0" y="0"/>
+                      <a:ext cx="5731510" cy="2961640"/>
+                    </a:xfrm>
+                    <a:prstGeom prst="rect">
+                      <a:avLst/>
+                    </a:prstGeom>
+                  </pic:spPr>
+                </pic:pic>
+              </a:graphicData>
+            </a:graphic>
+          </wp:inline>
+        </w:drawing>
+      </w:r>
+    </w:p>
+    <w:p/>
+    <w:p>
+      <w:r>
+        <w:t>Train Test Split = 30% or 0.3 and bins =6, we get</w:t>
+      </w:r>
+    </w:p>
+    <w:p>
+      <w:r>
+        <w:rPr>
+          <w:noProof/>
+        </w:rPr>
+        <w:drawing>
+          <wp:inline distT="0" distB="0" distL="0" distR="0" wp14:anchorId="19A7A5BB" wp14:editId="47338442">
+            <wp:extent cx="5731510" cy="3375660"/>
+            <wp:effectExtent l="0" t="0" r="2540" b="0"/>
+            <wp:docPr id="4" name="Picture 4"/>
+            <wp:cNvGraphicFramePr>
+              <a:graphicFrameLocks xmlns:a="http://schemas.openxmlformats.org/drawingml/2006/main" noChangeAspect="1"/>
+            </wp:cNvGraphicFramePr>
+            <a:graphic xmlns:a="http://schemas.openxmlformats.org/drawingml/2006/main">
+              <a:graphicData uri="http://schemas.openxmlformats.org/drawingml/2006/picture">
+                <pic:pic xmlns:pic="http://schemas.openxmlformats.org/drawingml/2006/picture">
+                  <pic:nvPicPr>
+                    <pic:cNvPr id="1" name=""/>
+                    <pic:cNvPicPr/>
+                  </pic:nvPicPr>
+                  <pic:blipFill>
+                    <a:blip r:embed="rId8"/>
+                    <a:stretch>
+                      <a:fillRect/>
+                    </a:stretch>
+                  </pic:blipFill>
+                  <pic:spPr>
+                    <a:xfrm>
+                      <a:off x="0" y="0"/>
+                      <a:ext cx="5731510" cy="3375660"/>
+                    </a:xfrm>
+                    <a:prstGeom prst="rect">
+                      <a:avLst/>
+                    </a:prstGeom>
+                  </pic:spPr>
+                </pic:pic>
+              </a:graphicData>
+            </a:graphic>
+          </wp:inline>
+        </w:drawing>
+      </w:r>
+    </w:p>
+    <w:p>
+      <w:pPr>
+        <w:pStyle w:val="Heading1"/>
+      </w:pPr>
+      <w:r>
+        <w:t>References</w:t>
+      </w:r>
+    </w:p>
+    <w:p>
+      <w:pPr>
+        <w:pStyle w:val="Heading2"/>
+      </w:pPr>
+      <w:r>
+        <w:t xml:space="preserve">My </w:t>
+      </w:r>
+      <w:proofErr w:type="spellStart"/>
+      <w:r>
+        <w:t>github</w:t>
+      </w:r>
+      <w:proofErr w:type="spellEnd"/>
+      <w:r>
+        <w:t xml:space="preserve"> repository for the code and project report </w:t>
+      </w:r>
+    </w:p>
+    <w:p>
+      <w:pPr>
+        <w:ind w:firstLine="576"/>
+      </w:pPr>
+      <w:hyperlink r:id="rId9" w:history="1">
+        <w:proofErr w:type="spellStart"/>
+        <w:r>
+          <w:rPr>
+            <w:rStyle w:val="Hyperlink"/>
+          </w:rPr>
+          <w:t>Github</w:t>
+        </w:r>
+        <w:proofErr w:type="spellEnd"/>
+      </w:hyperlink>
+    </w:p>
+    <w:p>
+      <w:pPr>
+        <w:pStyle w:val="Heading2"/>
+      </w:pPr>
+      <w:r>
+        <w:t>For Iris dataset visualization and K-means reference materials</w:t>
+      </w:r>
+    </w:p>
+    <w:p>
+      <w:pPr>
+        <w:ind w:left="576"/>
+      </w:pPr>
+      <w:hyperlink r:id="rId10" w:history="1">
+        <w:r>
+          <w:rPr>
+            <w:rStyle w:val="Hyperlink"/>
+          </w:rPr>
+          <w:t>https://www.kaggle.com/khotijahs1/k-means-clustering-of-iris-dataset/notebook</w:t>
+        </w:r>
+      </w:hyperlink>
+    </w:p>
+    <w:p>
+      <w:pPr>
+        <w:ind w:left="576"/>
       </w:pPr>
     </w:p>
     <w:sectPr>
@@ -1105,9 +2584,95 @@
 <file path=word/numbering.xml><?xml version="1.0" encoding="utf-8"?>
 <w:numbering xmlns:wpc="http://schemas.microsoft.com/office/word/2010/wordprocessingCanvas" xmlns:cx="http://schemas.microsoft.com/office/drawing/2014/chartex" xmlns:cx1="http://schemas.microsoft.com/office/drawing/2015/9/8/chartex" xmlns:cx2="http://schemas.microsoft.com/office/drawing/2015/10/21/chartex" xmlns:cx3="http://schemas.microsoft.com/office/drawing/2016/5/9/chartex" xmlns:cx4="http://schemas.microsoft.com/office/drawing/2016/5/10/chartex" xmlns:cx5="http://schemas.microsoft.com/office/drawing/2016/5/11/chartex" xmlns:cx6="http://schemas.microsoft.com/office/drawing/2016/5/12/chartex" xmlns:cx7="http://schemas.microsoft.com/office/drawing/2016/5/13/chartex" xmlns:cx8="http://schemas.microsoft.com/office/drawing/2016/5/14/chartex" xmlns:mc="http://schemas.openxmlformats.org/markup-compatibility/2006" xmlns:aink="http://schemas.microsoft.com/office/drawing/2016/ink" xmlns:am3d="http://schemas.microsoft.com/office/drawing/2017/model3d" xmlns:o="urn:schemas-microsoft-com:office:office" xmlns:r="http://schemas.openxmlformats.org/officeDocument/2006/relationships" xmlns:m="http://schemas.openxmlformats.org/officeDocument/2006/math" xmlns:v="urn:schemas-microsoft-com:vml" xmlns:wp14="http://schemas.microsoft.com/office/word/2010/wordprocessingDrawing" xmlns:wp="http://schemas.openxmlformats.org/drawingml/2006/wordprocessingDrawing" xmlns:w10="urn:schemas-microsoft-com:office:word" xmlns:w="http://schemas.openxmlformats.org/wordprocessingml/2006/main" xmlns:w14="http://schemas.microsoft.com/office/word/2010/wordml" xmlns:w15="http://schemas.microsoft.com/office/word/2012/wordml" xmlns:w16cex="http://schemas.microsoft.com/office/word/2018/wordml/cex" xmlns:w16cid="http://schemas.microsoft.com/office/word/2016/wordml/cid" xmlns:w16="http://schemas.microsoft.com/office/word/2018/wordml" xmlns:w16se="http://schemas.microsoft.com/office/word/2015/wordml/symex" xmlns:wpg="http://schemas.microsoft.com/office/word/2010/wordprocessingGroup" xmlns:wpi="http://schemas.microsoft.com/office/word/2010/wordprocessingInk" xmlns:wne="http://schemas.microsoft.com/office/word/2006/wordml" xmlns:wps="http://schemas.microsoft.com/office/word/2010/wordprocessingShape" mc:Ignorable="w14 w15 w16se w16cid w16 w16cex wp14">
   <w:abstractNum w:abstractNumId="0" w15:restartNumberingAfterBreak="0">
+    <w:nsid w:val="20F17CE5"/>
+    <w:multiLevelType w:val="multilevel"/>
+    <w:tmpl w:val="4009001D"/>
+    <w:lvl w:ilvl="0">
+      <w:start w:val="1"/>
+      <w:numFmt w:val="decimal"/>
+      <w:lvlText w:val="%1)"/>
+      <w:lvlJc w:val="left"/>
+      <w:pPr>
+        <w:ind w:left="360" w:hanging="360"/>
+      </w:pPr>
+    </w:lvl>
+    <w:lvl w:ilvl="1">
+      <w:start w:val="1"/>
+      <w:numFmt w:val="lowerLetter"/>
+      <w:lvlText w:val="%2)"/>
+      <w:lvlJc w:val="left"/>
+      <w:pPr>
+        <w:ind w:left="720" w:hanging="360"/>
+      </w:pPr>
+    </w:lvl>
+    <w:lvl w:ilvl="2">
+      <w:start w:val="1"/>
+      <w:numFmt w:val="lowerRoman"/>
+      <w:lvlText w:val="%3)"/>
+      <w:lvlJc w:val="left"/>
+      <w:pPr>
+        <w:ind w:left="1080" w:hanging="360"/>
+      </w:pPr>
+    </w:lvl>
+    <w:lvl w:ilvl="3">
+      <w:start w:val="1"/>
+      <w:numFmt w:val="decimal"/>
+      <w:lvlText w:val="(%4)"/>
+      <w:lvlJc w:val="left"/>
+      <w:pPr>
+        <w:ind w:left="1440" w:hanging="360"/>
+      </w:pPr>
+    </w:lvl>
+    <w:lvl w:ilvl="4">
+      <w:start w:val="1"/>
+      <w:numFmt w:val="lowerLetter"/>
+      <w:lvlText w:val="(%5)"/>
+      <w:lvlJc w:val="left"/>
+      <w:pPr>
+        <w:ind w:left="1800" w:hanging="360"/>
+      </w:pPr>
+    </w:lvl>
+    <w:lvl w:ilvl="5">
+      <w:start w:val="1"/>
+      <w:numFmt w:val="lowerRoman"/>
+      <w:lvlText w:val="(%6)"/>
+      <w:lvlJc w:val="left"/>
+      <w:pPr>
+        <w:ind w:left="2160" w:hanging="360"/>
+      </w:pPr>
+    </w:lvl>
+    <w:lvl w:ilvl="6">
+      <w:start w:val="1"/>
+      <w:numFmt w:val="decimal"/>
+      <w:lvlText w:val="%7."/>
+      <w:lvlJc w:val="left"/>
+      <w:pPr>
+        <w:ind w:left="2520" w:hanging="360"/>
+      </w:pPr>
+    </w:lvl>
+    <w:lvl w:ilvl="7">
+      <w:start w:val="1"/>
+      <w:numFmt w:val="lowerLetter"/>
+      <w:lvlText w:val="%8."/>
+      <w:lvlJc w:val="left"/>
+      <w:pPr>
+        <w:ind w:left="2880" w:hanging="360"/>
+      </w:pPr>
+    </w:lvl>
+    <w:lvl w:ilvl="8">
+      <w:start w:val="1"/>
+      <w:numFmt w:val="lowerRoman"/>
+      <w:lvlText w:val="%9."/>
+      <w:lvlJc w:val="left"/>
+      <w:pPr>
+        <w:ind w:left="3240" w:hanging="360"/>
+      </w:pPr>
+    </w:lvl>
+  </w:abstractNum>
+  <w:abstractNum w:abstractNumId="1" w15:restartNumberingAfterBreak="0">
     <w:nsid w:val="555862AC"/>
     <w:multiLevelType w:val="multilevel"/>
-    <w:tmpl w:val="40090025"/>
+    <w:tmpl w:val="032292F4"/>
     <w:lvl w:ilvl="0">
       <w:start w:val="1"/>
       <w:numFmt w:val="decimal"/>
@@ -1117,6 +2682,9 @@
       <w:pPr>
         <w:ind w:left="432" w:hanging="432"/>
       </w:pPr>
+      <w:rPr>
+        <w:rFonts w:hint="default"/>
+      </w:rPr>
     </w:lvl>
     <w:lvl w:ilvl="1">
       <w:start w:val="1"/>
@@ -1127,6 +2695,9 @@
       <w:pPr>
         <w:ind w:left="576" w:hanging="576"/>
       </w:pPr>
+      <w:rPr>
+        <w:rFonts w:hint="default"/>
+      </w:rPr>
     </w:lvl>
     <w:lvl w:ilvl="2">
       <w:start w:val="1"/>
@@ -1137,6 +2708,9 @@
       <w:pPr>
         <w:ind w:left="720" w:hanging="720"/>
       </w:pPr>
+      <w:rPr>
+        <w:rFonts w:hint="default"/>
+      </w:rPr>
     </w:lvl>
     <w:lvl w:ilvl="3">
       <w:start w:val="1"/>
@@ -1147,6 +2721,9 @@
       <w:pPr>
         <w:ind w:left="864" w:hanging="864"/>
       </w:pPr>
+      <w:rPr>
+        <w:rFonts w:hint="default"/>
+      </w:rPr>
     </w:lvl>
     <w:lvl w:ilvl="4">
       <w:start w:val="1"/>
@@ -1157,6 +2734,9 @@
       <w:pPr>
         <w:ind w:left="1008" w:hanging="1008"/>
       </w:pPr>
+      <w:rPr>
+        <w:rFonts w:hint="default"/>
+      </w:rPr>
     </w:lvl>
     <w:lvl w:ilvl="5">
       <w:start w:val="1"/>
@@ -1167,6 +2747,9 @@
       <w:pPr>
         <w:ind w:left="1152" w:hanging="1152"/>
       </w:pPr>
+      <w:rPr>
+        <w:rFonts w:hint="default"/>
+      </w:rPr>
     </w:lvl>
     <w:lvl w:ilvl="6">
       <w:start w:val="1"/>
@@ -1177,6 +2760,9 @@
       <w:pPr>
         <w:ind w:left="1296" w:hanging="1296"/>
       </w:pPr>
+      <w:rPr>
+        <w:rFonts w:hint="default"/>
+      </w:rPr>
     </w:lvl>
     <w:lvl w:ilvl="7">
       <w:start w:val="1"/>
@@ -1187,6 +2773,9 @@
       <w:pPr>
         <w:ind w:left="1440" w:hanging="1440"/>
       </w:pPr>
+      <w:rPr>
+        <w:rFonts w:hint="default"/>
+      </w:rPr>
     </w:lvl>
     <w:lvl w:ilvl="8">
       <w:start w:val="1"/>
@@ -1197,9 +2786,131 @@
       <w:pPr>
         <w:ind w:left="1584" w:hanging="1584"/>
       </w:pPr>
+      <w:rPr>
+        <w:rFonts w:hint="default"/>
+      </w:rPr>
+    </w:lvl>
+  </w:abstractNum>
+  <w:abstractNum w:abstractNumId="2" w15:restartNumberingAfterBreak="0">
+    <w:nsid w:val="62797659"/>
+    <w:multiLevelType w:val="hybridMultilevel"/>
+    <w:tmpl w:val="19DA0DF8"/>
+    <w:lvl w:ilvl="0" w:tplc="40090001">
+      <w:start w:val="1"/>
+      <w:numFmt w:val="bullet"/>
+      <w:lvlText w:val=""/>
+      <w:lvlJc w:val="left"/>
+      <w:pPr>
+        <w:ind w:left="1296" w:hanging="360"/>
+      </w:pPr>
+      <w:rPr>
+        <w:rFonts w:ascii="Symbol" w:hAnsi="Symbol" w:hint="default"/>
+      </w:rPr>
+    </w:lvl>
+    <w:lvl w:ilvl="1" w:tplc="40090003" w:tentative="1">
+      <w:start w:val="1"/>
+      <w:numFmt w:val="bullet"/>
+      <w:lvlText w:val="o"/>
+      <w:lvlJc w:val="left"/>
+      <w:pPr>
+        <w:ind w:left="2016" w:hanging="360"/>
+      </w:pPr>
+      <w:rPr>
+        <w:rFonts w:ascii="Courier New" w:hAnsi="Courier New" w:cs="Courier New" w:hint="default"/>
+      </w:rPr>
+    </w:lvl>
+    <w:lvl w:ilvl="2" w:tplc="40090005" w:tentative="1">
+      <w:start w:val="1"/>
+      <w:numFmt w:val="bullet"/>
+      <w:lvlText w:val=""/>
+      <w:lvlJc w:val="left"/>
+      <w:pPr>
+        <w:ind w:left="2736" w:hanging="360"/>
+      </w:pPr>
+      <w:rPr>
+        <w:rFonts w:ascii="Wingdings" w:hAnsi="Wingdings" w:hint="default"/>
+      </w:rPr>
+    </w:lvl>
+    <w:lvl w:ilvl="3" w:tplc="40090001" w:tentative="1">
+      <w:start w:val="1"/>
+      <w:numFmt w:val="bullet"/>
+      <w:lvlText w:val=""/>
+      <w:lvlJc w:val="left"/>
+      <w:pPr>
+        <w:ind w:left="3456" w:hanging="360"/>
+      </w:pPr>
+      <w:rPr>
+        <w:rFonts w:ascii="Symbol" w:hAnsi="Symbol" w:hint="default"/>
+      </w:rPr>
+    </w:lvl>
+    <w:lvl w:ilvl="4" w:tplc="40090003" w:tentative="1">
+      <w:start w:val="1"/>
+      <w:numFmt w:val="bullet"/>
+      <w:lvlText w:val="o"/>
+      <w:lvlJc w:val="left"/>
+      <w:pPr>
+        <w:ind w:left="4176" w:hanging="360"/>
+      </w:pPr>
+      <w:rPr>
+        <w:rFonts w:ascii="Courier New" w:hAnsi="Courier New" w:cs="Courier New" w:hint="default"/>
+      </w:rPr>
+    </w:lvl>
+    <w:lvl w:ilvl="5" w:tplc="40090005" w:tentative="1">
+      <w:start w:val="1"/>
+      <w:numFmt w:val="bullet"/>
+      <w:lvlText w:val=""/>
+      <w:lvlJc w:val="left"/>
+      <w:pPr>
+        <w:ind w:left="4896" w:hanging="360"/>
+      </w:pPr>
+      <w:rPr>
+        <w:rFonts w:ascii="Wingdings" w:hAnsi="Wingdings" w:hint="default"/>
+      </w:rPr>
+    </w:lvl>
+    <w:lvl w:ilvl="6" w:tplc="40090001" w:tentative="1">
+      <w:start w:val="1"/>
+      <w:numFmt w:val="bullet"/>
+      <w:lvlText w:val=""/>
+      <w:lvlJc w:val="left"/>
+      <w:pPr>
+        <w:ind w:left="5616" w:hanging="360"/>
+      </w:pPr>
+      <w:rPr>
+        <w:rFonts w:ascii="Symbol" w:hAnsi="Symbol" w:hint="default"/>
+      </w:rPr>
+    </w:lvl>
+    <w:lvl w:ilvl="7" w:tplc="40090003" w:tentative="1">
+      <w:start w:val="1"/>
+      <w:numFmt w:val="bullet"/>
+      <w:lvlText w:val="o"/>
+      <w:lvlJc w:val="left"/>
+      <w:pPr>
+        <w:ind w:left="6336" w:hanging="360"/>
+      </w:pPr>
+      <w:rPr>
+        <w:rFonts w:ascii="Courier New" w:hAnsi="Courier New" w:cs="Courier New" w:hint="default"/>
+      </w:rPr>
+    </w:lvl>
+    <w:lvl w:ilvl="8" w:tplc="40090005" w:tentative="1">
+      <w:start w:val="1"/>
+      <w:numFmt w:val="bullet"/>
+      <w:lvlText w:val=""/>
+      <w:lvlJc w:val="left"/>
+      <w:pPr>
+        <w:ind w:left="7056" w:hanging="360"/>
+      </w:pPr>
+      <w:rPr>
+        <w:rFonts w:ascii="Wingdings" w:hAnsi="Wingdings" w:hint="default"/>
+      </w:rPr>
     </w:lvl>
   </w:abstractNum>
   <w:num w:numId="1">
+    <w:abstractNumId w:val="1"/>
+  </w:num>
+  <w:num w:numId="2">
+    <w:abstractNumId w:val="2"/>
+  </w:num>
+  <w:num w:numId="3">
     <w:abstractNumId w:val="0"/>
   </w:num>
 </w:numbering>
@@ -1712,7 +3423,6 @@
     <w:next w:val="Normal"/>
     <w:link w:val="Heading5Char"/>
     <w:uiPriority w:val="9"/>
-    <w:semiHidden/>
     <w:unhideWhenUsed/>
     <w:qFormat/>
     <w:rsid w:val="009C060D"/>
@@ -1972,7 +3682,6 @@
     <w:basedOn w:val="DefaultParagraphFont"/>
     <w:link w:val="Heading5"/>
     <w:uiPriority w:val="9"/>
-    <w:semiHidden/>
     <w:rsid w:val="009C060D"/>
     <w:rPr>
       <w:rFonts w:asciiTheme="majorHAnsi" w:eastAsiaTheme="majorEastAsia" w:hAnsiTheme="majorHAnsi" w:cstheme="majorBidi"/>
@@ -2033,6 +3742,29 @@
       <w:color w:val="272727" w:themeColor="text1" w:themeTint="D8"/>
       <w:sz w:val="21"/>
       <w:szCs w:val="21"/>
+    </w:rPr>
+  </w:style>
+  <w:style w:type="character" w:styleId="Hyperlink">
+    <w:name w:val="Hyperlink"/>
+    <w:basedOn w:val="DefaultParagraphFont"/>
+    <w:uiPriority w:val="99"/>
+    <w:unhideWhenUsed/>
+    <w:rsid w:val="00000B15"/>
+    <w:rPr>
+      <w:color w:val="0563C1" w:themeColor="hyperlink"/>
+      <w:u w:val="single"/>
+    </w:rPr>
+  </w:style>
+  <w:style w:type="character" w:styleId="UnresolvedMention">
+    <w:name w:val="Unresolved Mention"/>
+    <w:basedOn w:val="DefaultParagraphFont"/>
+    <w:uiPriority w:val="99"/>
+    <w:semiHidden/>
+    <w:unhideWhenUsed/>
+    <w:rsid w:val="00000B15"/>
+    <w:rPr>
+      <w:color w:val="605E5C"/>
+      <w:shd w:val="clear" w:color="auto" w:fill="E1DFDD"/>
     </w:rPr>
   </w:style>
 </w:styles>

</xml_diff>